<commit_message>
Added user guide and report.pdf
</commit_message>
<xml_diff>
--- a/report.docx
+++ b/report.docx
@@ -1613,69 +1613,113 @@
         <w:rPr>
           <w:lang w:val="en-US"/>
         </w:rPr>
-        <w:t xml:space="preserve">This figure explains which objects instantiate server and client during </w:t>
-      </w:r>
-      <w:r>
-        <w:rPr>
-          <w:lang w:val="en-US"/>
-        </w:rPr>
-        <w:t>a</w:t>
-      </w:r>
-      <w:r>
-        <w:rPr>
-          <w:lang w:val="en-US"/>
-        </w:rPr>
-        <w:t xml:space="preserve"> </w:t>
-      </w:r>
-      <w:r>
-        <w:rPr>
-          <w:lang w:val="en-US"/>
-        </w:rPr>
-        <w:t>get</w:t>
-      </w:r>
-      <w:r>
-        <w:rPr>
-          <w:lang w:val="en-US"/>
-        </w:rPr>
-        <w:t xml:space="preserve"> (</w:t>
-      </w:r>
-      <w:r>
-        <w:rPr>
-          <w:lang w:val="en-US"/>
-        </w:rPr>
-        <w:t>download</w:t>
-      </w:r>
-      <w:r>
-        <w:rPr>
-          <w:lang w:val="en-US"/>
-        </w:rPr>
-        <w:t>)</w:t>
-      </w:r>
-    </w:p>
-    <w:p>
-      <w:pPr>
-        <w:ind w:left="708"/>
-        <w:rPr>
-          <w:sz w:val="28"/>
-          <w:szCs w:val="28"/>
-          <w:lang w:val="en-US"/>
-        </w:rPr>
-      </w:pPr>
-    </w:p>
-    <w:p>
-      <w:pPr>
-        <w:rPr>
-          <w:sz w:val="48"/>
-          <w:szCs w:val="48"/>
-          <w:lang w:val="en-US"/>
-        </w:rPr>
-      </w:pPr>
-    </w:p>
-    <w:p>
-      <w:pPr>
-        <w:rPr>
-          <w:sz w:val="48"/>
-          <w:szCs w:val="48"/>
+        <w:t>This figure explains which objects instantiate server and client during a get (download)</w:t>
+      </w:r>
+    </w:p>
+    <w:p>
+      <w:pPr>
+        <w:rPr>
+          <w:sz w:val="28"/>
+          <w:szCs w:val="28"/>
+          <w:lang w:val="en-US"/>
+        </w:rPr>
+      </w:pPr>
+    </w:p>
+    <w:p>
+      <w:pPr>
+        <w:rPr>
+          <w:sz w:val="28"/>
+          <w:szCs w:val="28"/>
+          <w:lang w:val="en-US"/>
+        </w:rPr>
+      </w:pPr>
+    </w:p>
+    <w:p>
+      <w:pPr>
+        <w:rPr>
+          <w:sz w:val="28"/>
+          <w:szCs w:val="28"/>
+          <w:lang w:val="en-US"/>
+        </w:rPr>
+      </w:pPr>
+    </w:p>
+    <w:p>
+      <w:pPr>
+        <w:rPr>
+          <w:sz w:val="28"/>
+          <w:szCs w:val="28"/>
+          <w:lang w:val="en-US"/>
+        </w:rPr>
+      </w:pPr>
+    </w:p>
+    <w:p>
+      <w:pPr>
+        <w:rPr>
+          <w:sz w:val="28"/>
+          <w:szCs w:val="28"/>
+          <w:lang w:val="en-US"/>
+        </w:rPr>
+      </w:pPr>
+    </w:p>
+    <w:p>
+      <w:pPr>
+        <w:rPr>
+          <w:sz w:val="28"/>
+          <w:szCs w:val="28"/>
+          <w:lang w:val="en-US"/>
+        </w:rPr>
+      </w:pPr>
+    </w:p>
+    <w:p>
+      <w:pPr>
+        <w:rPr>
+          <w:sz w:val="28"/>
+          <w:szCs w:val="28"/>
+          <w:lang w:val="en-US"/>
+        </w:rPr>
+      </w:pPr>
+    </w:p>
+    <w:p>
+      <w:pPr>
+        <w:rPr>
+          <w:sz w:val="28"/>
+          <w:szCs w:val="28"/>
+          <w:lang w:val="en-US"/>
+        </w:rPr>
+      </w:pPr>
+    </w:p>
+    <w:p>
+      <w:pPr>
+        <w:rPr>
+          <w:sz w:val="28"/>
+          <w:szCs w:val="28"/>
+          <w:lang w:val="en-US"/>
+        </w:rPr>
+      </w:pPr>
+    </w:p>
+    <w:p>
+      <w:pPr>
+        <w:rPr>
+          <w:sz w:val="28"/>
+          <w:szCs w:val="28"/>
+          <w:lang w:val="en-US"/>
+        </w:rPr>
+      </w:pPr>
+    </w:p>
+    <w:p>
+      <w:pPr>
+        <w:rPr>
+          <w:sz w:val="28"/>
+          <w:szCs w:val="28"/>
+          <w:lang w:val="en-US"/>
+        </w:rPr>
+      </w:pPr>
+    </w:p>
+    <w:p>
+      <w:pPr>
+        <w:rPr>
+          <w:sz w:val="28"/>
+          <w:szCs w:val="28"/>
           <w:lang w:val="en-US"/>
         </w:rPr>
       </w:pPr>
@@ -1815,23 +1859,7 @@
           <w:szCs w:val="28"/>
           <w:lang w:val="en-US"/>
         </w:rPr>
-        <w:t>“doesn’t exts</w:t>
-      </w:r>
-      <w:r>
-        <w:rPr>
-          <w:sz w:val="28"/>
-          <w:szCs w:val="28"/>
-          <w:lang w:val="en-US"/>
-        </w:rPr>
-        <w:t xml:space="preserve">”, and </w:t>
-      </w:r>
-      <w:r>
-        <w:rPr>
-          <w:sz w:val="28"/>
-          <w:szCs w:val="28"/>
-          <w:lang w:val="en-US"/>
-        </w:rPr>
-        <w:t>raise an IOError</w:t>
+        <w:t>“doesn’t exts”, and raise an IOError</w:t>
       </w:r>
     </w:p>
     <w:p>
@@ -1864,23 +1892,7 @@
           <w:szCs w:val="28"/>
           <w:lang w:val="en-US"/>
         </w:rPr>
-        <w:t xml:space="preserve">Receiver) if receive </w:t>
-      </w:r>
-      <w:r>
-        <w:rPr>
-          <w:sz w:val="28"/>
-          <w:szCs w:val="28"/>
-          <w:lang w:val="en-US"/>
-        </w:rPr>
-        <w:t>“exts”</w:t>
-      </w:r>
-      <w:r>
-        <w:rPr>
-          <w:sz w:val="28"/>
-          <w:szCs w:val="28"/>
-          <w:lang w:val="en-US"/>
-        </w:rPr>
-        <w:t xml:space="preserve"> </w:t>
+        <w:t xml:space="preserve">Receiver) if receive “exts” </w:t>
       </w:r>
       <w:r>
         <w:rPr>
@@ -3030,31 +3042,7 @@
           <w:szCs w:val="28"/>
           <w:lang w:val="en-US"/>
         </w:rPr>
-        <w:t xml:space="preserve">Server) instantiate a </w:t>
-      </w:r>
-      <w:r>
-        <w:rPr>
-          <w:sz w:val="28"/>
-          <w:szCs w:val="28"/>
-          <w:lang w:val="en-US"/>
-        </w:rPr>
-        <w:t>Receiver</w:t>
-      </w:r>
-      <w:r>
-        <w:rPr>
-          <w:sz w:val="28"/>
-          <w:szCs w:val="28"/>
-          <w:lang w:val="en-US"/>
-        </w:rPr>
-        <w:t xml:space="preserve"> object</w:t>
-      </w:r>
-      <w:r>
-        <w:rPr>
-          <w:sz w:val="28"/>
-          <w:szCs w:val="28"/>
-          <w:lang w:val="en-US"/>
-        </w:rPr>
-        <w:t xml:space="preserve"> and prepare receiving</w:t>
+        <w:t>Server) instantiate a Receiver object and prepare receiving</w:t>
       </w:r>
     </w:p>
     <w:p>
@@ -3076,31 +3064,7 @@
           <w:szCs w:val="28"/>
           <w:lang w:val="en-US"/>
         </w:rPr>
-        <w:t xml:space="preserve">Client) instantiate a </w:t>
-      </w:r>
-      <w:r>
-        <w:rPr>
-          <w:sz w:val="28"/>
-          <w:szCs w:val="28"/>
-          <w:lang w:val="en-US"/>
-        </w:rPr>
-        <w:t>Sender</w:t>
-      </w:r>
-      <w:r>
-        <w:rPr>
-          <w:sz w:val="28"/>
-          <w:szCs w:val="28"/>
-          <w:lang w:val="en-US"/>
-        </w:rPr>
-        <w:t xml:space="preserve"> object</w:t>
-      </w:r>
-      <w:r>
-        <w:rPr>
-          <w:sz w:val="28"/>
-          <w:szCs w:val="28"/>
-          <w:lang w:val="en-US"/>
-        </w:rPr>
-        <w:t xml:space="preserve"> and start sending</w:t>
+        <w:t>Client) instantiate a Sender object and start sending</w:t>
       </w:r>
     </w:p>
     <w:p>
@@ -3117,31 +3081,7 @@
           <w:szCs w:val="48"/>
           <w:lang w:val="en-US"/>
         </w:rPr>
-        <w:t>2.</w:t>
-      </w:r>
-      <w:r>
-        <w:rPr>
-          <w:sz w:val="48"/>
-          <w:szCs w:val="48"/>
-          <w:lang w:val="en-US"/>
-        </w:rPr>
-        <w:t>3</w:t>
-      </w:r>
-      <w:r>
-        <w:rPr>
-          <w:sz w:val="48"/>
-          <w:szCs w:val="48"/>
-          <w:lang w:val="en-US"/>
-        </w:rPr>
-        <w:t xml:space="preserve"> </w:t>
-      </w:r>
-      <w:r>
-        <w:rPr>
-          <w:sz w:val="48"/>
-          <w:szCs w:val="48"/>
-          <w:lang w:val="en-US"/>
-        </w:rPr>
-        <w:t>Data integrity</w:t>
+        <w:t>2.3 Data integrity</w:t>
       </w:r>
     </w:p>
     <w:p>
@@ -3205,6 +3145,7 @@
         </w:rPr>
         <w:t>by_</w:t>
       </w:r>
+      <w:proofErr w:type="gramStart"/>
       <w:r>
         <w:rPr>
           <w:b/>
@@ -3215,133 +3156,9 @@
           <w:szCs w:val="28"/>
           <w:lang w:val="en-US"/>
         </w:rPr>
-        <w:t>json()</w:t>
-      </w:r>
-      <w:r>
-        <w:rPr>
-          <w:sz w:val="28"/>
-          <w:szCs w:val="28"/>
-          <w:lang w:val="en-US"/>
-        </w:rPr>
-        <w:t xml:space="preserve">, which takes data and the hash, </w:t>
-      </w:r>
-      <w:r>
-        <w:rPr>
-          <w:sz w:val="28"/>
-          <w:szCs w:val="28"/>
-          <w:lang w:val="en-US"/>
-        </w:rPr>
-        <w:t xml:space="preserve">now evaluate the hash on the data checks if is identical to the hash provided then if is equal </w:t>
-      </w:r>
-      <w:r>
-        <w:rPr>
-          <w:sz w:val="28"/>
-          <w:szCs w:val="28"/>
-          <w:lang w:val="en-US"/>
-        </w:rPr>
-        <w:t>will be returned a Packet on the data provided.</w:t>
-      </w:r>
-    </w:p>
-    <w:p>
-      <w:pPr>
-        <w:rPr>
-          <w:sz w:val="28"/>
-          <w:szCs w:val="28"/>
-          <w:lang w:val="en-US"/>
-        </w:rPr>
-      </w:pPr>
-    </w:p>
-    <w:p>
-      <w:pPr>
-        <w:rPr>
-          <w:sz w:val="48"/>
-          <w:szCs w:val="48"/>
-          <w:lang w:val="en-US"/>
-        </w:rPr>
-      </w:pPr>
-      <w:r>
-        <w:rPr>
-          <w:sz w:val="48"/>
-          <w:szCs w:val="48"/>
-          <w:lang w:val="en-US"/>
-        </w:rPr>
-        <w:t>2.</w:t>
-      </w:r>
-      <w:r>
-        <w:rPr>
-          <w:sz w:val="48"/>
-          <w:szCs w:val="48"/>
-          <w:lang w:val="en-US"/>
-        </w:rPr>
-        <w:t>4</w:t>
-      </w:r>
-      <w:r>
-        <w:rPr>
-          <w:sz w:val="48"/>
-          <w:szCs w:val="48"/>
-          <w:lang w:val="en-US"/>
-        </w:rPr>
-        <w:t xml:space="preserve"> Data </w:t>
-      </w:r>
-      <w:r>
-        <w:rPr>
-          <w:sz w:val="48"/>
-          <w:szCs w:val="48"/>
-          <w:lang w:val="en-US"/>
-        </w:rPr>
-        <w:t>delivery</w:t>
-      </w:r>
-    </w:p>
-    <w:p>
-      <w:pPr>
-        <w:ind w:left="708"/>
-        <w:rPr>
-          <w:sz w:val="28"/>
-          <w:szCs w:val="28"/>
-          <w:lang w:val="en-US"/>
-        </w:rPr>
-      </w:pPr>
-      <w:r>
-        <w:rPr>
-          <w:sz w:val="28"/>
-          <w:szCs w:val="28"/>
-          <w:lang w:val="en-US"/>
-        </w:rPr>
-        <w:lastRenderedPageBreak/>
-        <w:t xml:space="preserve">For sending a Packet, the </w:t>
-      </w:r>
-      <w:r>
-        <w:rPr>
-          <w:sz w:val="28"/>
-          <w:szCs w:val="28"/>
-          <w:lang w:val="en-US"/>
-        </w:rPr>
-        <w:t>class need to b</w:t>
-      </w:r>
-      <w:r>
-        <w:rPr>
-          <w:sz w:val="28"/>
-          <w:szCs w:val="28"/>
-          <w:lang w:val="en-US"/>
-        </w:rPr>
-        <w:t xml:space="preserve">e a subclass of </w:t>
-      </w:r>
-      <w:r>
-        <w:rPr>
-          <w:sz w:val="28"/>
-          <w:szCs w:val="28"/>
-          <w:lang w:val="en-US"/>
-        </w:rPr>
-        <w:t>PacketTransmitter</w:t>
-      </w:r>
-      <w:r>
-        <w:rPr>
-          <w:sz w:val="28"/>
-          <w:szCs w:val="28"/>
-          <w:lang w:val="en-US"/>
-        </w:rPr>
-        <w:t xml:space="preserve">. The </w:t>
-      </w:r>
+        <w:t>json(</w:t>
+      </w:r>
+      <w:proofErr w:type="gramEnd"/>
       <w:r>
         <w:rPr>
           <w:b/>
@@ -3352,7 +3169,99 @@
           <w:szCs w:val="28"/>
           <w:lang w:val="en-US"/>
         </w:rPr>
-        <w:t>send_packet</w:t>
+        <w:t>)</w:t>
+      </w:r>
+      <w:r>
+        <w:rPr>
+          <w:sz w:val="28"/>
+          <w:szCs w:val="28"/>
+          <w:lang w:val="en-US"/>
+        </w:rPr>
+        <w:t xml:space="preserve">, which takes data and the hash, </w:t>
+      </w:r>
+      <w:r>
+        <w:rPr>
+          <w:sz w:val="28"/>
+          <w:szCs w:val="28"/>
+          <w:lang w:val="en-US"/>
+        </w:rPr>
+        <w:t xml:space="preserve">now evaluate the hash on the data checks if is identical to the hash provided then if is equal </w:t>
+      </w:r>
+      <w:r>
+        <w:rPr>
+          <w:sz w:val="28"/>
+          <w:szCs w:val="28"/>
+          <w:lang w:val="en-US"/>
+        </w:rPr>
+        <w:t>will be returned a Packet on the data provided.</w:t>
+      </w:r>
+    </w:p>
+    <w:p>
+      <w:pPr>
+        <w:rPr>
+          <w:sz w:val="48"/>
+          <w:szCs w:val="48"/>
+          <w:lang w:val="en-US"/>
+        </w:rPr>
+      </w:pPr>
+      <w:r>
+        <w:rPr>
+          <w:sz w:val="48"/>
+          <w:szCs w:val="48"/>
+          <w:lang w:val="en-US"/>
+        </w:rPr>
+        <w:t>2.4 Data delivery</w:t>
+      </w:r>
+    </w:p>
+    <w:p>
+      <w:pPr>
+        <w:ind w:left="708"/>
+        <w:rPr>
+          <w:sz w:val="28"/>
+          <w:szCs w:val="28"/>
+          <w:lang w:val="en-US"/>
+        </w:rPr>
+      </w:pPr>
+      <w:r>
+        <w:rPr>
+          <w:sz w:val="28"/>
+          <w:szCs w:val="28"/>
+          <w:lang w:val="en-US"/>
+        </w:rPr>
+        <w:lastRenderedPageBreak/>
+        <w:t xml:space="preserve">For sending a Packet, the </w:t>
+      </w:r>
+      <w:r>
+        <w:rPr>
+          <w:sz w:val="28"/>
+          <w:szCs w:val="28"/>
+          <w:lang w:val="en-US"/>
+        </w:rPr>
+        <w:t>class need to b</w:t>
+      </w:r>
+      <w:r>
+        <w:rPr>
+          <w:sz w:val="28"/>
+          <w:szCs w:val="28"/>
+          <w:lang w:val="en-US"/>
+        </w:rPr>
+        <w:t xml:space="preserve">e a subclass of </w:t>
+      </w:r>
+      <w:r>
+        <w:rPr>
+          <w:sz w:val="28"/>
+          <w:szCs w:val="28"/>
+          <w:lang w:val="en-US"/>
+        </w:rPr>
+        <w:t>PacketTransmitter</w:t>
+      </w:r>
+      <w:r>
+        <w:rPr>
+          <w:sz w:val="28"/>
+          <w:szCs w:val="28"/>
+          <w:lang w:val="en-US"/>
+        </w:rPr>
+        <w:t xml:space="preserve">. The </w:t>
       </w:r>
       <w:r>
         <w:rPr>
@@ -3364,6 +3273,18 @@
           <w:szCs w:val="28"/>
           <w:lang w:val="en-US"/>
         </w:rPr>
+        <w:t>send_packet</w:t>
+      </w:r>
+      <w:r>
+        <w:rPr>
+          <w:b/>
+          <w:bCs/>
+          <w:i/>
+          <w:iCs/>
+          <w:sz w:val="28"/>
+          <w:szCs w:val="28"/>
+          <w:lang w:val="en-US"/>
+        </w:rPr>
         <w:t>()</w:t>
       </w:r>
       <w:r>
@@ -3528,31 +3449,414 @@
     <w:p>
       <w:pPr>
         <w:rPr>
-          <w:sz w:val="28"/>
-          <w:szCs w:val="28"/>
-          <w:lang w:val="en-US"/>
-        </w:rPr>
-      </w:pPr>
+          <w:sz w:val="56"/>
+          <w:szCs w:val="56"/>
+          <w:lang w:val="en-US"/>
+        </w:rPr>
+      </w:pPr>
+      <w:r>
+        <w:rPr>
+          <w:sz w:val="56"/>
+          <w:szCs w:val="56"/>
+          <w:lang w:val="en-US"/>
+        </w:rPr>
+        <w:t xml:space="preserve">Chapter </w:t>
+      </w:r>
+      <w:r>
+        <w:rPr>
+          <w:sz w:val="56"/>
+          <w:szCs w:val="56"/>
+          <w:lang w:val="en-US"/>
+        </w:rPr>
+        <w:t>3</w:t>
+      </w:r>
+    </w:p>
+    <w:p>
+      <w:pPr>
+        <w:rPr>
+          <w:sz w:val="52"/>
+          <w:szCs w:val="52"/>
+          <w:lang w:val="en-US"/>
+        </w:rPr>
+      </w:pPr>
+      <w:r>
+        <w:rPr>
+          <w:sz w:val="52"/>
+          <w:szCs w:val="52"/>
+          <w:lang w:val="en-US"/>
+        </w:rPr>
+        <w:t>User Guide</w:t>
+      </w:r>
     </w:p>
     <w:p>
       <w:pPr>
         <w:ind w:left="708"/>
         <w:rPr>
-          <w:sz w:val="28"/>
-          <w:szCs w:val="28"/>
-          <w:lang w:val="en-US"/>
-        </w:rPr>
-      </w:pPr>
+          <w:sz w:val="44"/>
+          <w:szCs w:val="44"/>
+          <w:lang w:val="en-US"/>
+        </w:rPr>
+      </w:pPr>
+      <w:r>
+        <w:rPr>
+          <w:sz w:val="44"/>
+          <w:szCs w:val="44"/>
+          <w:lang w:val="en-US"/>
+        </w:rPr>
+        <w:t>Run a client</w:t>
+      </w:r>
+    </w:p>
+    <w:p>
+      <w:pPr>
+        <w:ind w:left="1416"/>
+        <w:rPr>
+          <w:color w:val="FFFFFF" w:themeColor="background1"/>
+          <w:sz w:val="24"/>
+          <w:szCs w:val="24"/>
+          <w:lang w:val="en-US"/>
+        </w:rPr>
+      </w:pPr>
+      <w:r>
+        <w:rPr>
+          <w:color w:val="FFFFFF" w:themeColor="background1"/>
+          <w:sz w:val="24"/>
+          <w:szCs w:val="24"/>
+          <w:highlight w:val="black"/>
+          <w:lang w:val="en-US"/>
+        </w:rPr>
+        <w:t>python client.py</w:t>
+      </w:r>
+    </w:p>
+    <w:p>
+      <w:pPr>
+        <w:ind w:left="1416"/>
+        <w:rPr>
+          <w:sz w:val="24"/>
+          <w:szCs w:val="24"/>
+          <w:lang w:val="en-US"/>
+        </w:rPr>
+      </w:pPr>
+      <w:r>
+        <w:rPr>
+          <w:sz w:val="24"/>
+          <w:szCs w:val="24"/>
+          <w:lang w:val="en-US"/>
+        </w:rPr>
+        <w:t>or</w:t>
+      </w:r>
+    </w:p>
+    <w:p>
+      <w:pPr>
+        <w:ind w:left="1416"/>
+        <w:rPr>
+          <w:color w:val="FFFFFF" w:themeColor="background1"/>
+          <w:sz w:val="24"/>
+          <w:szCs w:val="24"/>
+          <w:lang w:val="en-US"/>
+        </w:rPr>
+      </w:pPr>
+      <w:r>
+        <w:rPr>
+          <w:color w:val="FFFFFF" w:themeColor="background1"/>
+          <w:sz w:val="24"/>
+          <w:szCs w:val="24"/>
+          <w:highlight w:val="black"/>
+          <w:lang w:val="en-US"/>
+        </w:rPr>
+        <w:t>python3 client.py</w:t>
+      </w:r>
+    </w:p>
+    <w:p>
+      <w:pPr>
+        <w:ind w:left="1416"/>
+        <w:rPr>
+          <w:sz w:val="24"/>
+          <w:szCs w:val="24"/>
+          <w:lang w:val="en-US"/>
+        </w:rPr>
+      </w:pPr>
+      <w:r>
+        <w:rPr>
+          <w:sz w:val="24"/>
+          <w:szCs w:val="24"/>
+          <w:lang w:val="en-US"/>
+        </w:rPr>
+        <w:t xml:space="preserve">it depends </w:t>
+      </w:r>
+      <w:r>
+        <w:rPr>
+          <w:sz w:val="24"/>
+          <w:szCs w:val="24"/>
+          <w:lang w:val="en-US"/>
+        </w:rPr>
+        <w:t>on</w:t>
+      </w:r>
+      <w:r>
+        <w:rPr>
+          <w:sz w:val="24"/>
+          <w:szCs w:val="24"/>
+          <w:lang w:val="en-US"/>
+        </w:rPr>
+        <w:t xml:space="preserve"> </w:t>
+      </w:r>
+      <w:r>
+        <w:rPr>
+          <w:sz w:val="24"/>
+          <w:szCs w:val="24"/>
+          <w:lang w:val="en-US"/>
+        </w:rPr>
+        <w:t>your python versions</w:t>
+      </w:r>
+    </w:p>
+    <w:p>
+      <w:pPr>
+        <w:ind w:left="1416"/>
+        <w:rPr>
+          <w:sz w:val="24"/>
+          <w:szCs w:val="24"/>
+          <w:lang w:val="en-US"/>
+        </w:rPr>
+      </w:pPr>
+      <w:r>
+        <w:rPr>
+          <w:sz w:val="24"/>
+          <w:szCs w:val="24"/>
+          <w:lang w:val="en-US"/>
+        </w:rPr>
+        <w:t xml:space="preserve">next when the arrow is displayed </w:t>
+      </w:r>
+      <w:r>
+        <w:rPr>
+          <w:sz w:val="24"/>
+          <w:szCs w:val="24"/>
+          <w:lang w:val="en-US"/>
+        </w:rPr>
+        <w:t>you can write the three commands mentioned before (ls, get, put)</w:t>
+      </w:r>
+      <w:r>
+        <w:rPr>
+          <w:sz w:val="24"/>
+          <w:szCs w:val="24"/>
+          <w:lang w:val="en-US"/>
+        </w:rPr>
+        <w:t xml:space="preserve">, for put </w:t>
+      </w:r>
+      <w:r>
+        <w:rPr>
+          <w:sz w:val="24"/>
+          <w:szCs w:val="24"/>
+          <w:lang w:val="en-US"/>
+        </w:rPr>
+        <w:t>a</w:t>
+      </w:r>
+      <w:r>
+        <w:rPr>
+          <w:sz w:val="24"/>
+          <w:szCs w:val="24"/>
+          <w:lang w:val="en-US"/>
+        </w:rPr>
+        <w:t xml:space="preserve"> get is optional to provide the filename after a space</w:t>
+      </w:r>
+      <w:r>
+        <w:rPr>
+          <w:sz w:val="24"/>
+          <w:szCs w:val="24"/>
+          <w:lang w:val="en-US"/>
+        </w:rPr>
+        <w:t xml:space="preserve">, if the file name is not provided will be asked after </w:t>
+      </w:r>
+      <w:proofErr w:type="gramStart"/>
+      <w:r>
+        <w:rPr>
+          <w:sz w:val="24"/>
+          <w:szCs w:val="24"/>
+          <w:lang w:val="en-US"/>
+        </w:rPr>
+        <w:t>an</w:t>
+      </w:r>
+      <w:proofErr w:type="gramEnd"/>
+      <w:r>
+        <w:rPr>
+          <w:sz w:val="24"/>
+          <w:szCs w:val="24"/>
+          <w:lang w:val="en-US"/>
+        </w:rPr>
+        <w:t xml:space="preserve"> hit of enter</w:t>
+      </w:r>
     </w:p>
     <w:p>
       <w:pPr>
         <w:ind w:left="708"/>
         <w:rPr>
-          <w:sz w:val="28"/>
-          <w:szCs w:val="28"/>
-          <w:lang w:val="en-US"/>
-        </w:rPr>
-      </w:pPr>
+          <w:sz w:val="44"/>
+          <w:szCs w:val="44"/>
+          <w:lang w:val="en-US"/>
+        </w:rPr>
+      </w:pPr>
+    </w:p>
+    <w:p>
+      <w:pPr>
+        <w:ind w:left="708"/>
+        <w:rPr>
+          <w:sz w:val="44"/>
+          <w:szCs w:val="44"/>
+          <w:lang w:val="en-US"/>
+        </w:rPr>
+      </w:pPr>
+      <w:r>
+        <w:rPr>
+          <w:sz w:val="44"/>
+          <w:szCs w:val="44"/>
+          <w:lang w:val="en-US"/>
+        </w:rPr>
+        <w:t xml:space="preserve">Run a </w:t>
+      </w:r>
+      <w:r>
+        <w:rPr>
+          <w:sz w:val="44"/>
+          <w:szCs w:val="44"/>
+          <w:lang w:val="en-US"/>
+        </w:rPr>
+        <w:t>server</w:t>
+      </w:r>
+    </w:p>
+    <w:p>
+      <w:pPr>
+        <w:ind w:left="1416"/>
+        <w:rPr>
+          <w:color w:val="FFFFFF" w:themeColor="background1"/>
+          <w:sz w:val="24"/>
+          <w:szCs w:val="24"/>
+          <w:lang w:val="en-US"/>
+        </w:rPr>
+      </w:pPr>
+      <w:r>
+        <w:rPr>
+          <w:color w:val="FFFFFF" w:themeColor="background1"/>
+          <w:sz w:val="24"/>
+          <w:szCs w:val="24"/>
+          <w:highlight w:val="black"/>
+          <w:lang w:val="en-US"/>
+        </w:rPr>
+        <w:t xml:space="preserve">python </w:t>
+      </w:r>
+      <w:r>
+        <w:rPr>
+          <w:color w:val="FFFFFF" w:themeColor="background1"/>
+          <w:sz w:val="24"/>
+          <w:szCs w:val="24"/>
+          <w:highlight w:val="black"/>
+          <w:lang w:val="en-US"/>
+        </w:rPr>
+        <w:t>server</w:t>
+      </w:r>
+      <w:r>
+        <w:rPr>
+          <w:color w:val="FFFFFF" w:themeColor="background1"/>
+          <w:sz w:val="24"/>
+          <w:szCs w:val="24"/>
+          <w:highlight w:val="black"/>
+          <w:lang w:val="en-US"/>
+        </w:rPr>
+        <w:t>.py</w:t>
+      </w:r>
+    </w:p>
+    <w:p>
+      <w:pPr>
+        <w:ind w:left="1416"/>
+        <w:rPr>
+          <w:sz w:val="24"/>
+          <w:szCs w:val="24"/>
+          <w:lang w:val="en-US"/>
+        </w:rPr>
+      </w:pPr>
+      <w:r>
+        <w:rPr>
+          <w:sz w:val="24"/>
+          <w:szCs w:val="24"/>
+          <w:lang w:val="en-US"/>
+        </w:rPr>
+        <w:t>or</w:t>
+      </w:r>
+    </w:p>
+    <w:p>
+      <w:pPr>
+        <w:ind w:left="1416"/>
+        <w:rPr>
+          <w:color w:val="FFFFFF" w:themeColor="background1"/>
+          <w:sz w:val="24"/>
+          <w:szCs w:val="24"/>
+          <w:lang w:val="en-US"/>
+        </w:rPr>
+      </w:pPr>
+      <w:r>
+        <w:rPr>
+          <w:color w:val="FFFFFF" w:themeColor="background1"/>
+          <w:sz w:val="24"/>
+          <w:szCs w:val="24"/>
+          <w:highlight w:val="black"/>
+          <w:lang w:val="en-US"/>
+        </w:rPr>
+        <w:t>python</w:t>
+      </w:r>
+      <w:r>
+        <w:rPr>
+          <w:color w:val="FFFFFF" w:themeColor="background1"/>
+          <w:sz w:val="24"/>
+          <w:szCs w:val="24"/>
+          <w:highlight w:val="black"/>
+          <w:lang w:val="en-US"/>
+        </w:rPr>
+        <w:t>3</w:t>
+      </w:r>
+      <w:r>
+        <w:rPr>
+          <w:color w:val="FFFFFF" w:themeColor="background1"/>
+          <w:sz w:val="24"/>
+          <w:szCs w:val="24"/>
+          <w:highlight w:val="black"/>
+          <w:lang w:val="en-US"/>
+        </w:rPr>
+        <w:t xml:space="preserve"> </w:t>
+      </w:r>
+      <w:r>
+        <w:rPr>
+          <w:color w:val="FFFFFF" w:themeColor="background1"/>
+          <w:sz w:val="24"/>
+          <w:szCs w:val="24"/>
+          <w:highlight w:val="black"/>
+          <w:lang w:val="en-US"/>
+        </w:rPr>
+        <w:t>server</w:t>
+      </w:r>
+      <w:r>
+        <w:rPr>
+          <w:color w:val="FFFFFF" w:themeColor="background1"/>
+          <w:sz w:val="24"/>
+          <w:szCs w:val="24"/>
+          <w:highlight w:val="black"/>
+          <w:lang w:val="en-US"/>
+        </w:rPr>
+        <w:t>.py</w:t>
+      </w:r>
+    </w:p>
+    <w:p>
+      <w:pPr>
+        <w:ind w:left="1416"/>
+        <w:rPr>
+          <w:sz w:val="24"/>
+          <w:szCs w:val="24"/>
+          <w:lang w:val="en-US"/>
+        </w:rPr>
+      </w:pPr>
+      <w:r>
+        <w:rPr>
+          <w:sz w:val="24"/>
+          <w:szCs w:val="24"/>
+          <w:lang w:val="en-US"/>
+        </w:rPr>
+        <w:t>it depends on your python versions</w:t>
+      </w:r>
     </w:p>
     <w:sectPr>
       <w:pgSz w:w="11906" w:h="16838"/>
@@ -4223,6 +4527,119 @@
     </w:lvl>
   </w:abstractNum>
   <w:abstractNum w:abstractNumId="7" w15:restartNumberingAfterBreak="0">
+    <w:nsid w:val="650F32DC"/>
+    <w:multiLevelType w:val="hybridMultilevel"/>
+    <w:tmpl w:val="E1AC1334"/>
+    <w:lvl w:ilvl="0" w:tplc="D51C2250">
+      <w:start w:val="2"/>
+      <w:numFmt w:val="bullet"/>
+      <w:lvlText w:val=""/>
+      <w:lvlJc w:val="left"/>
+      <w:pPr>
+        <w:ind w:left="1776" w:hanging="360"/>
+      </w:pPr>
+      <w:rPr>
+        <w:rFonts w:ascii="Wingdings" w:eastAsiaTheme="minorHAnsi" w:hAnsi="Wingdings" w:cstheme="minorBidi" w:hint="default"/>
+      </w:rPr>
+    </w:lvl>
+    <w:lvl w:ilvl="1" w:tplc="04100003" w:tentative="1">
+      <w:start w:val="1"/>
+      <w:numFmt w:val="bullet"/>
+      <w:lvlText w:val="o"/>
+      <w:lvlJc w:val="left"/>
+      <w:pPr>
+        <w:ind w:left="2496" w:hanging="360"/>
+      </w:pPr>
+      <w:rPr>
+        <w:rFonts w:ascii="Courier New" w:hAnsi="Courier New" w:cs="Courier New" w:hint="default"/>
+      </w:rPr>
+    </w:lvl>
+    <w:lvl w:ilvl="2" w:tplc="04100005" w:tentative="1">
+      <w:start w:val="1"/>
+      <w:numFmt w:val="bullet"/>
+      <w:lvlText w:val=""/>
+      <w:lvlJc w:val="left"/>
+      <w:pPr>
+        <w:ind w:left="3216" w:hanging="360"/>
+      </w:pPr>
+      <w:rPr>
+        <w:rFonts w:ascii="Wingdings" w:hAnsi="Wingdings" w:hint="default"/>
+      </w:rPr>
+    </w:lvl>
+    <w:lvl w:ilvl="3" w:tplc="04100001" w:tentative="1">
+      <w:start w:val="1"/>
+      <w:numFmt w:val="bullet"/>
+      <w:lvlText w:val=""/>
+      <w:lvlJc w:val="left"/>
+      <w:pPr>
+        <w:ind w:left="3936" w:hanging="360"/>
+      </w:pPr>
+      <w:rPr>
+        <w:rFonts w:ascii="Symbol" w:hAnsi="Symbol" w:hint="default"/>
+      </w:rPr>
+    </w:lvl>
+    <w:lvl w:ilvl="4" w:tplc="04100003" w:tentative="1">
+      <w:start w:val="1"/>
+      <w:numFmt w:val="bullet"/>
+      <w:lvlText w:val="o"/>
+      <w:lvlJc w:val="left"/>
+      <w:pPr>
+        <w:ind w:left="4656" w:hanging="360"/>
+      </w:pPr>
+      <w:rPr>
+        <w:rFonts w:ascii="Courier New" w:hAnsi="Courier New" w:cs="Courier New" w:hint="default"/>
+      </w:rPr>
+    </w:lvl>
+    <w:lvl w:ilvl="5" w:tplc="04100005" w:tentative="1">
+      <w:start w:val="1"/>
+      <w:numFmt w:val="bullet"/>
+      <w:lvlText w:val=""/>
+      <w:lvlJc w:val="left"/>
+      <w:pPr>
+        <w:ind w:left="5376" w:hanging="360"/>
+      </w:pPr>
+      <w:rPr>
+        <w:rFonts w:ascii="Wingdings" w:hAnsi="Wingdings" w:hint="default"/>
+      </w:rPr>
+    </w:lvl>
+    <w:lvl w:ilvl="6" w:tplc="04100001" w:tentative="1">
+      <w:start w:val="1"/>
+      <w:numFmt w:val="bullet"/>
+      <w:lvlText w:val=""/>
+      <w:lvlJc w:val="left"/>
+      <w:pPr>
+        <w:ind w:left="6096" w:hanging="360"/>
+      </w:pPr>
+      <w:rPr>
+        <w:rFonts w:ascii="Symbol" w:hAnsi="Symbol" w:hint="default"/>
+      </w:rPr>
+    </w:lvl>
+    <w:lvl w:ilvl="7" w:tplc="04100003" w:tentative="1">
+      <w:start w:val="1"/>
+      <w:numFmt w:val="bullet"/>
+      <w:lvlText w:val="o"/>
+      <w:lvlJc w:val="left"/>
+      <w:pPr>
+        <w:ind w:left="6816" w:hanging="360"/>
+      </w:pPr>
+      <w:rPr>
+        <w:rFonts w:ascii="Courier New" w:hAnsi="Courier New" w:cs="Courier New" w:hint="default"/>
+      </w:rPr>
+    </w:lvl>
+    <w:lvl w:ilvl="8" w:tplc="04100005" w:tentative="1">
+      <w:start w:val="1"/>
+      <w:numFmt w:val="bullet"/>
+      <w:lvlText w:val=""/>
+      <w:lvlJc w:val="left"/>
+      <w:pPr>
+        <w:ind w:left="7536" w:hanging="360"/>
+      </w:pPr>
+      <w:rPr>
+        <w:rFonts w:ascii="Wingdings" w:hAnsi="Wingdings" w:hint="default"/>
+      </w:rPr>
+    </w:lvl>
+  </w:abstractNum>
+  <w:abstractNum w:abstractNumId="8" w15:restartNumberingAfterBreak="0">
     <w:nsid w:val="765C6CE5"/>
     <w:multiLevelType w:val="hybridMultilevel"/>
     <w:tmpl w:val="D0B40FA8"/>
@@ -4308,7 +4725,7 @@
       </w:pPr>
     </w:lvl>
   </w:abstractNum>
-  <w:abstractNum w:abstractNumId="8" w15:restartNumberingAfterBreak="0">
+  <w:abstractNum w:abstractNumId="9" w15:restartNumberingAfterBreak="0">
     <w:nsid w:val="7EBE04DA"/>
     <w:multiLevelType w:val="hybridMultilevel"/>
     <w:tmpl w:val="84A8C098"/>
@@ -4428,13 +4845,13 @@
     <w:abstractNumId w:val="0"/>
   </w:num>
   <w:num w:numId="3" w16cid:durableId="219903884">
-    <w:abstractNumId w:val="8"/>
+    <w:abstractNumId w:val="9"/>
   </w:num>
   <w:num w:numId="4" w16cid:durableId="539976711">
     <w:abstractNumId w:val="2"/>
   </w:num>
   <w:num w:numId="5" w16cid:durableId="2125148993">
-    <w:abstractNumId w:val="7"/>
+    <w:abstractNumId w:val="8"/>
   </w:num>
   <w:num w:numId="6" w16cid:durableId="817379518">
     <w:abstractNumId w:val="3"/>
@@ -4447,6 +4864,9 @@
   </w:num>
   <w:num w:numId="9" w16cid:durableId="971255415">
     <w:abstractNumId w:val="4"/>
+  </w:num>
+  <w:num w:numId="10" w16cid:durableId="1895578690">
+    <w:abstractNumId w:val="7"/>
   </w:num>
 </w:numbering>
 </file>
@@ -5187,18 +5607,55 @@
 </file>
 
 <file path=customXml/item1.xml><?xml version="1.0" encoding="utf-8"?>
-<ct:contentTypeSchema xmlns:ct="http://schemas.microsoft.com/office/2006/metadata/contentType" xmlns:ma="http://schemas.microsoft.com/office/2006/metadata/properties/metaAttributes" ct:_="" ma:_="" ma:contentTypeName="Document" ma:contentTypeID="0x010100F6D857AE625F204EA039EAC67E1F7FC2" ma:contentTypeVersion="0" ma:contentTypeDescription="Create a new document." ma:contentTypeScope="" ma:versionID="6a06a4599323268030f31c9a320e04d0">
-  <xsd:schema xmlns:xsd="http://www.w3.org/2001/XMLSchema" xmlns:xs="http://www.w3.org/2001/XMLSchema" xmlns:p="http://schemas.microsoft.com/office/2006/metadata/properties" targetNamespace="http://schemas.microsoft.com/office/2006/metadata/properties" ma:root="true" ma:fieldsID="e5dd79220a663f9d2133f5c506011fc1">
+<p:properties xmlns:p="http://schemas.microsoft.com/office/2006/metadata/properties" xmlns:xsi="http://www.w3.org/2001/XMLSchema-instance" xmlns:pc="http://schemas.microsoft.com/office/infopath/2007/PartnerControls">
+  <documentManagement/>
+</p:properties>
+</file>
+
+<file path=customXml/item2.xml><?xml version="1.0" encoding="utf-8"?>
+<b:Sources xmlns:b="http://schemas.openxmlformats.org/officeDocument/2006/bibliography" xmlns="http://schemas.openxmlformats.org/officeDocument/2006/bibliography" SelectedStyle="\APASixthEditionOfficeOnline.xsl" StyleName="APA" Version="6"/>
+</file>
+
+<file path=customXml/item3.xml><?xml version="1.0" encoding="utf-8"?>
+<?mso-contentType ?>
+<FormTemplates xmlns="http://schemas.microsoft.com/sharepoint/v3/contenttype/forms">
+  <Display>DocumentLibraryForm</Display>
+  <Edit>DocumentLibraryForm</Edit>
+  <New>DocumentLibraryForm</New>
+</FormTemplates>
+</file>
+
+<file path=customXml/item4.xml><?xml version="1.0" encoding="utf-8"?>
+<ct:contentTypeSchema xmlns:ct="http://schemas.microsoft.com/office/2006/metadata/contentType" xmlns:ma="http://schemas.microsoft.com/office/2006/metadata/properties/metaAttributes" ct:_="" ma:_="" ma:contentTypeName="Document" ma:contentTypeID="0x010100F6D857AE625F204EA039EAC67E1F7FC2" ma:contentTypeVersion="2" ma:contentTypeDescription="Create a new document." ma:contentTypeScope="" ma:versionID="ba409a97fd218f6cf0bea5c1e90a96be">
+  <xsd:schema xmlns:xsd="http://www.w3.org/2001/XMLSchema" xmlns:xs="http://www.w3.org/2001/XMLSchema" xmlns:p="http://schemas.microsoft.com/office/2006/metadata/properties" xmlns:ns3="b110bba0-90d1-4332-8206-520eaf86fb82" targetNamespace="http://schemas.microsoft.com/office/2006/metadata/properties" ma:root="true" ma:fieldsID="a2562c9e45231222c6c45e44a2c08c9c" ns3:_="">
+    <xsd:import namespace="b110bba0-90d1-4332-8206-520eaf86fb82"/>
     <xsd:element name="properties">
       <xsd:complexType>
         <xsd:sequence>
           <xsd:element name="documentManagement">
             <xsd:complexType>
-              <xsd:all/>
+              <xsd:all>
+                <xsd:element ref="ns3:MediaServiceMetadata" minOccurs="0"/>
+                <xsd:element ref="ns3:MediaServiceFastMetadata" minOccurs="0"/>
+              </xsd:all>
             </xsd:complexType>
           </xsd:element>
         </xsd:sequence>
       </xsd:complexType>
+    </xsd:element>
+  </xsd:schema>
+  <xsd:schema xmlns:xsd="http://www.w3.org/2001/XMLSchema" xmlns:xs="http://www.w3.org/2001/XMLSchema" xmlns:dms="http://schemas.microsoft.com/office/2006/documentManagement/types" xmlns:pc="http://schemas.microsoft.com/office/infopath/2007/PartnerControls" targetNamespace="b110bba0-90d1-4332-8206-520eaf86fb82" elementFormDefault="qualified">
+    <xsd:import namespace="http://schemas.microsoft.com/office/2006/documentManagement/types"/>
+    <xsd:import namespace="http://schemas.microsoft.com/office/infopath/2007/PartnerControls"/>
+    <xsd:element name="MediaServiceMetadata" ma:index="8" nillable="true" ma:displayName="MediaServiceMetadata" ma:hidden="true" ma:internalName="MediaServiceMetadata" ma:readOnly="true">
+      <xsd:simpleType>
+        <xsd:restriction base="dms:Note"/>
+      </xsd:simpleType>
+    </xsd:element>
+    <xsd:element name="MediaServiceFastMetadata" ma:index="9" nillable="true" ma:displayName="MediaServiceFastMetadata" ma:hidden="true" ma:internalName="MediaServiceFastMetadata" ma:readOnly="true">
+      <xsd:simpleType>
+        <xsd:restriction base="dms:Note"/>
+      </xsd:simpleType>
     </xsd:element>
   </xsd:schema>
   <xsd:schema xmlns="http://schemas.openxmlformats.org/package/2006/metadata/core-properties" xmlns:xsd="http://www.w3.org/2001/XMLSchema" xmlns:xsi="http://www.w3.org/2001/XMLSchema-instance" xmlns:dc="http://purl.org/dc/elements/1.1/" xmlns:dcterms="http://purl.org/dc/terms/" xmlns:odoc="http://schemas.microsoft.com/internal/obd" targetNamespace="http://schemas.openxmlformats.org/package/2006/metadata/core-properties" elementFormDefault="qualified" attributeFormDefault="unqualified" blockDefault="#all">
@@ -5300,37 +5757,18 @@
 </ct:contentTypeSchema>
 </file>
 
-<file path=customXml/item2.xml><?xml version="1.0" encoding="utf-8"?>
-<b:Sources xmlns:b="http://schemas.openxmlformats.org/officeDocument/2006/bibliography" xmlns="http://schemas.openxmlformats.org/officeDocument/2006/bibliography" SelectedStyle="\APASixthEditionOfficeOnline.xsl" StyleName="APA" Version="6"/>
-</file>
-
-<file path=customXml/item3.xml><?xml version="1.0" encoding="utf-8"?>
-<p:properties xmlns:p="http://schemas.microsoft.com/office/2006/metadata/properties" xmlns:xsi="http://www.w3.org/2001/XMLSchema-instance" xmlns:pc="http://schemas.microsoft.com/office/infopath/2007/PartnerControls">
-  <documentManagement/>
-</p:properties>
-</file>
-
-<file path=customXml/item4.xml><?xml version="1.0" encoding="utf-8"?>
-<?mso-contentType ?>
-<FormTemplates xmlns="http://schemas.microsoft.com/sharepoint/v3/contenttype/forms">
-  <Display>DocumentLibraryForm</Display>
-  <Edit>DocumentLibraryForm</Edit>
-  <New>DocumentLibraryForm</New>
-</FormTemplates>
-</file>
-
 <file path=customXml/itemProps1.xml><?xml version="1.0" encoding="utf-8"?>
-<ds:datastoreItem xmlns:ds="http://schemas.openxmlformats.org/officeDocument/2006/customXml" ds:itemID="{AC38D87F-0BA7-4144-B4CB-B9C680418B8C}">
+<ds:datastoreItem xmlns:ds="http://schemas.openxmlformats.org/officeDocument/2006/customXml" ds:itemID="{A343C601-4B3A-42C8-B495-AAD5EDEA265B}">
   <ds:schemaRefs>
-    <ds:schemaRef ds:uri="http://schemas.microsoft.com/office/2006/metadata/contentType"/>
-    <ds:schemaRef ds:uri="http://schemas.microsoft.com/office/2006/metadata/properties/metaAttributes"/>
-    <ds:schemaRef ds:uri="http://www.w3.org/2001/XMLSchema"/>
+    <ds:schemaRef ds:uri="http://schemas.microsoft.com/office/2006/documentManagement/types"/>
+    <ds:schemaRef ds:uri="http://purl.org/dc/elements/1.1/"/>
+    <ds:schemaRef ds:uri="http://www.w3.org/XML/1998/namespace"/>
+    <ds:schemaRef ds:uri="http://schemas.microsoft.com/office/infopath/2007/PartnerControls"/>
+    <ds:schemaRef ds:uri="http://purl.org/dc/dcmitype/"/>
+    <ds:schemaRef ds:uri="http://schemas.openxmlformats.org/package/2006/metadata/core-properties"/>
+    <ds:schemaRef ds:uri="b110bba0-90d1-4332-8206-520eaf86fb82"/>
     <ds:schemaRef ds:uri="http://schemas.microsoft.com/office/2006/metadata/properties"/>
-    <ds:schemaRef ds:uri="http://schemas.openxmlformats.org/package/2006/metadata/core-properties"/>
-    <ds:schemaRef ds:uri="http://purl.org/dc/elements/1.1/"/>
     <ds:schemaRef ds:uri="http://purl.org/dc/terms/"/>
-    <ds:schemaRef ds:uri="http://schemas.microsoft.com/internal/obd"/>
-    <ds:schemaRef ds:uri="http://schemas.microsoft.com/office/infopath/2007/PartnerControls"/>
   </ds:schemaRefs>
 </ds:datastoreItem>
 </file>
@@ -5344,24 +5782,27 @@
 </file>
 
 <file path=customXml/itemProps3.xml><?xml version="1.0" encoding="utf-8"?>
-<ds:datastoreItem xmlns:ds="http://schemas.openxmlformats.org/officeDocument/2006/customXml" ds:itemID="{A343C601-4B3A-42C8-B495-AAD5EDEA265B}">
+<ds:datastoreItem xmlns:ds="http://schemas.openxmlformats.org/officeDocument/2006/customXml" ds:itemID="{AF6C404C-E54B-4CCB-9DA3-5103AFC3787A}">
   <ds:schemaRefs>
-    <ds:schemaRef ds:uri="http://purl.org/dc/elements/1.1/"/>
-    <ds:schemaRef ds:uri="http://schemas.microsoft.com/office/2006/documentManagement/types"/>
-    <ds:schemaRef ds:uri="http://purl.org/dc/terms/"/>
-    <ds:schemaRef ds:uri="http://purl.org/dc/dcmitype/"/>
-    <ds:schemaRef ds:uri="http://schemas.microsoft.com/office/infopath/2007/PartnerControls"/>
-    <ds:schemaRef ds:uri="http://schemas.openxmlformats.org/package/2006/metadata/core-properties"/>
-    <ds:schemaRef ds:uri="http://schemas.microsoft.com/office/2006/metadata/properties"/>
-    <ds:schemaRef ds:uri="http://www.w3.org/XML/1998/namespace"/>
+    <ds:schemaRef ds:uri="http://schemas.microsoft.com/sharepoint/v3/contenttype/forms"/>
   </ds:schemaRefs>
 </ds:datastoreItem>
 </file>
 
 <file path=customXml/itemProps4.xml><?xml version="1.0" encoding="utf-8"?>
-<ds:datastoreItem xmlns:ds="http://schemas.openxmlformats.org/officeDocument/2006/customXml" ds:itemID="{AF6C404C-E54B-4CCB-9DA3-5103AFC3787A}">
+<ds:datastoreItem xmlns:ds="http://schemas.openxmlformats.org/officeDocument/2006/customXml" ds:itemID="{F8F6CFB1-FABE-4CE8-BC20-15CC7A4585E7}">
   <ds:schemaRefs>
-    <ds:schemaRef ds:uri="http://schemas.microsoft.com/sharepoint/v3/contenttype/forms"/>
+    <ds:schemaRef ds:uri="http://schemas.microsoft.com/office/2006/metadata/contentType"/>
+    <ds:schemaRef ds:uri="http://schemas.microsoft.com/office/2006/metadata/properties/metaAttributes"/>
+    <ds:schemaRef ds:uri="http://www.w3.org/2001/XMLSchema"/>
+    <ds:schemaRef ds:uri="http://schemas.microsoft.com/office/2006/metadata/properties"/>
+    <ds:schemaRef ds:uri="b110bba0-90d1-4332-8206-520eaf86fb82"/>
+    <ds:schemaRef ds:uri="http://schemas.microsoft.com/office/2006/documentManagement/types"/>
+    <ds:schemaRef ds:uri="http://schemas.microsoft.com/office/infopath/2007/PartnerControls"/>
+    <ds:schemaRef ds:uri="http://schemas.openxmlformats.org/package/2006/metadata/core-properties"/>
+    <ds:schemaRef ds:uri="http://purl.org/dc/elements/1.1/"/>
+    <ds:schemaRef ds:uri="http://purl.org/dc/terms/"/>
+    <ds:schemaRef ds:uri="http://schemas.microsoft.com/internal/obd"/>
   </ds:schemaRefs>
 </ds:datastoreItem>
 </file>
</xml_diff>